<commit_message>
report and html structure
</commit_message>
<xml_diff>
--- a/docs/Prototype.docx
+++ b/docs/Prototype.docx
@@ -1263,12 +1263,299 @@
         </w:rPr>
         <w:t>“</w:t>
       </w:r>
+      <w:proofErr w:type="spellStart"/>
       <w:r>
         <w:rPr>
           <w:rFonts w:ascii="Arial" w:hAnsi="Arial" w:cs="Arial"/>
           <w:i/>
         </w:rPr>
         <w:t>Quiz</w:t>
+      </w:r>
+      <w:proofErr w:type="spellEnd"/>
+      <w:r>
+        <w:rPr>
+          <w:rFonts w:ascii="Arial" w:hAnsi="Arial" w:cs="Arial"/>
+          <w:i/>
+        </w:rPr>
+        <w:t>”</w:t>
+      </w:r>
+    </w:p>
+    <w:p>
+      <w:pPr>
+        <w:rPr>
+          <w:rFonts w:ascii="Arial" w:hAnsi="Arial" w:cs="Arial"/>
+          <w:i/>
+        </w:rPr>
+      </w:pPr>
+    </w:p>
+    <w:p>
+      <w:pPr>
+        <w:spacing w:line="360" w:lineRule="auto"/>
+        <w:jc w:val="both"/>
+        <w:rPr>
+          <w:rFonts w:ascii="Arial" w:hAnsi="Arial" w:cs="Arial"/>
+          <w:sz w:val="24"/>
+        </w:rPr>
+      </w:pPr>
+      <w:r>
+        <w:rPr>
+          <w:rFonts w:ascii="Arial" w:hAnsi="Arial" w:cs="Arial"/>
+          <w:sz w:val="24"/>
+        </w:rPr>
+        <w:tab/>
+        <w:t xml:space="preserve">O botão 7 leva à secção “App”. Nesta secção é dada a conhecer a aplicação que permite detetar as verdadeiras cores de uma imagem, dum vídeo ou diretamente da camara do PC.  Possui uma breve descrição da aplicação e um vídeo demonstrativo do funcionamento da aplicação. </w:t>
+      </w:r>
+    </w:p>
+    <w:p>
+      <w:pPr>
+        <w:spacing w:line="360" w:lineRule="auto"/>
+        <w:jc w:val="center"/>
+        <w:rPr>
+          <w:rFonts w:ascii="Arial" w:hAnsi="Arial" w:cs="Arial"/>
+          <w:sz w:val="24"/>
+        </w:rPr>
+      </w:pPr>
+      <w:r>
+        <w:rPr>
+          <w:rFonts w:ascii="Arial" w:hAnsi="Arial" w:cs="Arial"/>
+          <w:noProof/>
+          <w:sz w:val="24"/>
+        </w:rPr>
+        <w:lastRenderedPageBreak/>
+        <w:drawing>
+          <wp:inline distT="0" distB="0" distL="0" distR="0">
+            <wp:extent cx="5400675" cy="2867025"/>
+            <wp:effectExtent l="0" t="0" r="9525" b="9525"/>
+            <wp:docPr id="10" name="Imagem 10"/>
+            <wp:cNvGraphicFramePr>
+              <a:graphicFrameLocks xmlns:a="http://schemas.openxmlformats.org/drawingml/2006/main" noChangeAspect="1"/>
+            </wp:cNvGraphicFramePr>
+            <a:graphic xmlns:a="http://schemas.openxmlformats.org/drawingml/2006/main">
+              <a:graphicData uri="http://schemas.openxmlformats.org/drawingml/2006/picture">
+                <pic:pic xmlns:pic="http://schemas.openxmlformats.org/drawingml/2006/picture">
+                  <pic:nvPicPr>
+                    <pic:cNvPr id="0" name="Picture 5"/>
+                    <pic:cNvPicPr>
+                      <a:picLocks noChangeAspect="1" noChangeArrowheads="1"/>
+                    </pic:cNvPicPr>
+                  </pic:nvPicPr>
+                  <pic:blipFill>
+                    <a:blip r:embed="rId12">
+                      <a:extLst>
+                        <a:ext uri="{28A0092B-C50C-407E-A947-70E740481C1C}">
+                          <a14:useLocalDpi xmlns:a14="http://schemas.microsoft.com/office/drawing/2010/main" val="0"/>
+                        </a:ext>
+                      </a:extLst>
+                    </a:blip>
+                    <a:srcRect/>
+                    <a:stretch>
+                      <a:fillRect/>
+                    </a:stretch>
+                  </pic:blipFill>
+                  <pic:spPr bwMode="auto">
+                    <a:xfrm>
+                      <a:off x="0" y="0"/>
+                      <a:ext cx="5400675" cy="2867025"/>
+                    </a:xfrm>
+                    <a:prstGeom prst="rect">
+                      <a:avLst/>
+                    </a:prstGeom>
+                    <a:noFill/>
+                    <a:ln>
+                      <a:noFill/>
+                    </a:ln>
+                  </pic:spPr>
+                </pic:pic>
+              </a:graphicData>
+            </a:graphic>
+          </wp:inline>
+        </w:drawing>
+      </w:r>
+    </w:p>
+    <w:p>
+      <w:pPr>
+        <w:jc w:val="center"/>
+        <w:rPr>
+          <w:rFonts w:ascii="Arial" w:hAnsi="Arial" w:cs="Arial"/>
+          <w:i/>
+        </w:rPr>
+      </w:pPr>
+      <w:r>
+        <w:rPr>
+          <w:rFonts w:ascii="Arial" w:hAnsi="Arial" w:cs="Arial"/>
+          <w:i/>
+        </w:rPr>
+        <w:t xml:space="preserve">Fig. </w:t>
+      </w:r>
+      <w:r>
+        <w:rPr>
+          <w:rFonts w:ascii="Arial" w:hAnsi="Arial" w:cs="Arial"/>
+          <w:i/>
+        </w:rPr>
+        <w:t>8</w:t>
+      </w:r>
+      <w:r>
+        <w:rPr>
+          <w:rFonts w:ascii="Arial" w:hAnsi="Arial" w:cs="Arial"/>
+          <w:i/>
+        </w:rPr>
+        <w:t xml:space="preserve"> – Secção </w:t>
+      </w:r>
+      <w:r>
+        <w:rPr>
+          <w:rFonts w:ascii="Arial" w:hAnsi="Arial" w:cs="Arial"/>
+          <w:i/>
+        </w:rPr>
+        <w:t>“</w:t>
+      </w:r>
+      <w:r>
+        <w:rPr>
+          <w:rFonts w:ascii="Arial" w:hAnsi="Arial" w:cs="Arial"/>
+          <w:i/>
+        </w:rPr>
+        <w:t>App</w:t>
+      </w:r>
+      <w:r>
+        <w:rPr>
+          <w:rFonts w:ascii="Arial" w:hAnsi="Arial" w:cs="Arial"/>
+          <w:i/>
+        </w:rPr>
+        <w:t>”</w:t>
+      </w:r>
+    </w:p>
+    <w:p>
+      <w:pPr>
+        <w:rPr>
+          <w:rFonts w:ascii="Arial" w:hAnsi="Arial" w:cs="Arial"/>
+          <w:i/>
+        </w:rPr>
+      </w:pPr>
+    </w:p>
+    <w:p>
+      <w:pPr>
+        <w:spacing w:line="360" w:lineRule="auto"/>
+        <w:ind w:firstLine="708"/>
+        <w:jc w:val="both"/>
+        <w:rPr>
+          <w:rFonts w:ascii="Arial" w:hAnsi="Arial" w:cs="Arial"/>
+          <w:sz w:val="24"/>
+        </w:rPr>
+      </w:pPr>
+      <w:r>
+        <w:rPr>
+          <w:rFonts w:ascii="Arial" w:hAnsi="Arial" w:cs="Arial"/>
+          <w:sz w:val="24"/>
+        </w:rPr>
+        <w:t>O botão 8 leva à secção “Download”. Esta secção possui um botão que permite ao utilizador descarregar a aplicação para o seu PC.</w:t>
+      </w:r>
+    </w:p>
+    <w:p>
+      <w:pPr>
+        <w:spacing w:line="360" w:lineRule="auto"/>
+        <w:jc w:val="center"/>
+        <w:rPr>
+          <w:rFonts w:ascii="Arial" w:hAnsi="Arial" w:cs="Arial"/>
+          <w:sz w:val="24"/>
+        </w:rPr>
+      </w:pPr>
+      <w:r>
+        <w:rPr>
+          <w:rFonts w:ascii="Arial" w:hAnsi="Arial" w:cs="Arial"/>
+          <w:noProof/>
+          <w:sz w:val="24"/>
+        </w:rPr>
+        <w:drawing>
+          <wp:inline distT="0" distB="0" distL="0" distR="0">
+            <wp:extent cx="5391150" cy="2447925"/>
+            <wp:effectExtent l="0" t="0" r="0" b="9525"/>
+            <wp:docPr id="11" name="Imagem 11"/>
+            <wp:cNvGraphicFramePr>
+              <a:graphicFrameLocks xmlns:a="http://schemas.openxmlformats.org/drawingml/2006/main" noChangeAspect="1"/>
+            </wp:cNvGraphicFramePr>
+            <a:graphic xmlns:a="http://schemas.openxmlformats.org/drawingml/2006/main">
+              <a:graphicData uri="http://schemas.openxmlformats.org/drawingml/2006/picture">
+                <pic:pic xmlns:pic="http://schemas.openxmlformats.org/drawingml/2006/picture">
+                  <pic:nvPicPr>
+                    <pic:cNvPr id="0" name="Picture 6"/>
+                    <pic:cNvPicPr>
+                      <a:picLocks noChangeAspect="1" noChangeArrowheads="1"/>
+                    </pic:cNvPicPr>
+                  </pic:nvPicPr>
+                  <pic:blipFill>
+                    <a:blip r:embed="rId13">
+                      <a:extLst>
+                        <a:ext uri="{28A0092B-C50C-407E-A947-70E740481C1C}">
+                          <a14:useLocalDpi xmlns:a14="http://schemas.microsoft.com/office/drawing/2010/main" val="0"/>
+                        </a:ext>
+                      </a:extLst>
+                    </a:blip>
+                    <a:srcRect/>
+                    <a:stretch>
+                      <a:fillRect/>
+                    </a:stretch>
+                  </pic:blipFill>
+                  <pic:spPr bwMode="auto">
+                    <a:xfrm>
+                      <a:off x="0" y="0"/>
+                      <a:ext cx="5391150" cy="2447925"/>
+                    </a:xfrm>
+                    <a:prstGeom prst="rect">
+                      <a:avLst/>
+                    </a:prstGeom>
+                    <a:noFill/>
+                    <a:ln>
+                      <a:noFill/>
+                    </a:ln>
+                  </pic:spPr>
+                </pic:pic>
+              </a:graphicData>
+            </a:graphic>
+          </wp:inline>
+        </w:drawing>
+      </w:r>
+    </w:p>
+    <w:p>
+      <w:pPr>
+        <w:jc w:val="center"/>
+        <w:rPr>
+          <w:rFonts w:ascii="Arial" w:hAnsi="Arial" w:cs="Arial"/>
+          <w:i/>
+        </w:rPr>
+      </w:pPr>
+      <w:r>
+        <w:rPr>
+          <w:rFonts w:ascii="Arial" w:hAnsi="Arial" w:cs="Arial"/>
+          <w:i/>
+        </w:rPr>
+        <w:t xml:space="preserve">Fig. </w:t>
+      </w:r>
+      <w:r>
+        <w:rPr>
+          <w:rFonts w:ascii="Arial" w:hAnsi="Arial" w:cs="Arial"/>
+          <w:i/>
+        </w:rPr>
+        <w:t>9</w:t>
+      </w:r>
+      <w:r>
+        <w:rPr>
+          <w:rFonts w:ascii="Arial" w:hAnsi="Arial" w:cs="Arial"/>
+          <w:i/>
+        </w:rPr>
+        <w:t xml:space="preserve"> – Secção </w:t>
+      </w:r>
+      <w:r>
+        <w:rPr>
+          <w:rFonts w:ascii="Arial" w:hAnsi="Arial" w:cs="Arial"/>
+          <w:i/>
+        </w:rPr>
+        <w:t>“</w:t>
+      </w:r>
+      <w:r>
+        <w:rPr>
+          <w:rFonts w:ascii="Arial" w:hAnsi="Arial" w:cs="Arial"/>
+          <w:i/>
+        </w:rPr>
+        <w:t>Download</w:t>
       </w:r>
       <w:bookmarkStart w:id="0" w:name="_GoBack"/>
       <w:bookmarkEnd w:id="0"/>
@@ -1279,6 +1566,25 @@
         </w:rPr>
         <w:t>”</w:t>
       </w:r>
+    </w:p>
+    <w:p>
+      <w:pPr>
+        <w:jc w:val="center"/>
+        <w:rPr>
+          <w:rFonts w:ascii="Arial" w:hAnsi="Arial" w:cs="Arial"/>
+          <w:sz w:val="24"/>
+        </w:rPr>
+      </w:pPr>
+    </w:p>
+    <w:p>
+      <w:pPr>
+        <w:spacing w:line="360" w:lineRule="auto"/>
+        <w:jc w:val="center"/>
+        <w:rPr>
+          <w:rFonts w:ascii="Arial" w:hAnsi="Arial" w:cs="Arial"/>
+          <w:sz w:val="24"/>
+        </w:rPr>
+      </w:pPr>
     </w:p>
     <w:p>
       <w:pPr>

</xml_diff>